<commit_message>
Fixed failing tests caused by merge conflicts.
</commit_message>
<xml_diff>
--- a/test/lawmaker/ssi/test4.docx
+++ b/test/lawmaker/ssi/test4.docx
@@ -3582,7 +3582,15 @@
         <w:t xml:space="preserve"> </w:t>
       </w:r>
       <w:r>
-        <w:t>(1)(a)(i)</w:t>
+        <w:t>(1)(a)(</w:t>
+      </w:r>
+      <w:proofErr w:type="spellStart"/>
+      <w:r>
+        <w:t>i</w:t>
+      </w:r>
+      <w:proofErr w:type="spellEnd"/>
+      <w:r>
+        <w:t>)</w:t>
       </w:r>
       <w:r>
         <w:t xml:space="preserve"> </w:t>
@@ -3758,7 +3766,15 @@
         <w:t xml:space="preserve"> </w:t>
       </w:r>
       <w:r>
-        <w:t>(1)(a)(i),</w:t>
+        <w:t>(1)(a)(</w:t>
+      </w:r>
+      <w:proofErr w:type="spellStart"/>
+      <w:r>
+        <w:t>i</w:t>
+      </w:r>
+      <w:proofErr w:type="spellEnd"/>
+      <w:r>
+        <w:t>),</w:t>
       </w:r>
       <w:r>
         <w:t xml:space="preserve"> </w:t>
@@ -6338,6 +6354,7 @@
           <w:p>
             <w:pPr>
               <w:pStyle w:val="TableText"/>
+              <w:ind w:left="176"/>
             </w:pPr>
             <w:r>
               <w:t>(a)</w:t>
@@ -6364,6 +6381,7 @@
           <w:p>
             <w:pPr>
               <w:pStyle w:val="TableText"/>
+              <w:ind w:left="176"/>
             </w:pPr>
             <w:r>
               <w:t>(b)</w:t>
@@ -6390,6 +6408,7 @@
           <w:p>
             <w:pPr>
               <w:pStyle w:val="TableText"/>
+              <w:ind w:left="176"/>
             </w:pPr>
             <w:r>
               <w:t>(c)</w:t>

</xml_diff>